<commit_message>
UPDATE 1.0 -> Funciones Auxiliares Ficheros.docx/html and the additional files for HTML
</commit_message>
<xml_diff>
--- a/Programacion/C/Ficheros/Funciones Auxiliares Ficheros.docx
+++ b/Programacion/C/Ficheros/Funciones Auxiliares Ficheros.docx
@@ -6,29 +6,19 @@
       <w:pPr>
         <w:pStyle w:val="Ttulo2"/>
         <w:numPr>
-          <w:ilvl w:val="1"/>
-          <w:numId w:val="20"/>
+          <w:ilvl w:val="0"/>
+          <w:numId w:val="24"/>
         </w:numPr>
-      </w:pPr>
-      <w:bookmarkStart w:id="0" w:name="_Toc189737332"/>
-      <w:r>
-        <w:t>Funciones auxiliares para ficheros</w:t>
-      </w:r>
-      <w:bookmarkEnd w:id="0"/>
-    </w:p>
-    <w:p>
-      <w:pPr>
-        <w:pStyle w:val="Ttulo3"/>
-        <w:numPr>
-          <w:ilvl w:val="1"/>
-          <w:numId w:val="23"/>
-        </w:numPr>
-      </w:pPr>
-      <w:bookmarkStart w:id="1" w:name="_Toc189737333"/>
+        <w:tabs>
+          <w:tab w:val="left" w:pos="284"/>
+        </w:tabs>
+        <w:ind w:left="284" w:hanging="284"/>
+      </w:pPr>
+      <w:bookmarkStart w:id="0" w:name="_Toc189737333"/>
       <w:r>
         <w:t>Función FEOF</w:t>
       </w:r>
-      <w:bookmarkEnd w:id="1"/>
+      <w:bookmarkEnd w:id="0"/>
     </w:p>
     <w:p>
       <w:r>
@@ -1307,6 +1297,95 @@
     </w:lvl>
   </w:abstractNum>
   <w:abstractNum w:abstractNumId="11" w15:restartNumberingAfterBreak="0">
+    <w:nsid w:val="4985441C"/>
+    <w:multiLevelType w:val="hybridMultilevel"/>
+    <w:tmpl w:val="B4E8984A"/>
+    <w:lvl w:ilvl="0" w:tplc="0C0A000F">
+      <w:start w:val="1"/>
+      <w:numFmt w:val="decimal"/>
+      <w:lvlText w:val="%1."/>
+      <w:lvlJc w:val="left"/>
+      <w:pPr>
+        <w:ind w:left="720" w:hanging="360"/>
+      </w:pPr>
+      <w:rPr>
+        <w:rFonts w:hint="default"/>
+      </w:rPr>
+    </w:lvl>
+    <w:lvl w:ilvl="1" w:tplc="0C0A0019" w:tentative="1">
+      <w:start w:val="1"/>
+      <w:numFmt w:val="lowerLetter"/>
+      <w:lvlText w:val="%2."/>
+      <w:lvlJc w:val="left"/>
+      <w:pPr>
+        <w:ind w:left="1440" w:hanging="360"/>
+      </w:pPr>
+    </w:lvl>
+    <w:lvl w:ilvl="2" w:tplc="0C0A001B" w:tentative="1">
+      <w:start w:val="1"/>
+      <w:numFmt w:val="lowerRoman"/>
+      <w:lvlText w:val="%3."/>
+      <w:lvlJc w:val="right"/>
+      <w:pPr>
+        <w:ind w:left="2160" w:hanging="180"/>
+      </w:pPr>
+    </w:lvl>
+    <w:lvl w:ilvl="3" w:tplc="0C0A000F" w:tentative="1">
+      <w:start w:val="1"/>
+      <w:numFmt w:val="decimal"/>
+      <w:lvlText w:val="%4."/>
+      <w:lvlJc w:val="left"/>
+      <w:pPr>
+        <w:ind w:left="2880" w:hanging="360"/>
+      </w:pPr>
+    </w:lvl>
+    <w:lvl w:ilvl="4" w:tplc="0C0A0019" w:tentative="1">
+      <w:start w:val="1"/>
+      <w:numFmt w:val="lowerLetter"/>
+      <w:lvlText w:val="%5."/>
+      <w:lvlJc w:val="left"/>
+      <w:pPr>
+        <w:ind w:left="3600" w:hanging="360"/>
+      </w:pPr>
+    </w:lvl>
+    <w:lvl w:ilvl="5" w:tplc="0C0A001B" w:tentative="1">
+      <w:start w:val="1"/>
+      <w:numFmt w:val="lowerRoman"/>
+      <w:lvlText w:val="%6."/>
+      <w:lvlJc w:val="right"/>
+      <w:pPr>
+        <w:ind w:left="4320" w:hanging="180"/>
+      </w:pPr>
+    </w:lvl>
+    <w:lvl w:ilvl="6" w:tplc="0C0A000F" w:tentative="1">
+      <w:start w:val="1"/>
+      <w:numFmt w:val="decimal"/>
+      <w:lvlText w:val="%7."/>
+      <w:lvlJc w:val="left"/>
+      <w:pPr>
+        <w:ind w:left="5040" w:hanging="360"/>
+      </w:pPr>
+    </w:lvl>
+    <w:lvl w:ilvl="7" w:tplc="0C0A0019" w:tentative="1">
+      <w:start w:val="1"/>
+      <w:numFmt w:val="lowerLetter"/>
+      <w:lvlText w:val="%8."/>
+      <w:lvlJc w:val="left"/>
+      <w:pPr>
+        <w:ind w:left="5760" w:hanging="360"/>
+      </w:pPr>
+    </w:lvl>
+    <w:lvl w:ilvl="8" w:tplc="0C0A001B" w:tentative="1">
+      <w:start w:val="1"/>
+      <w:numFmt w:val="lowerRoman"/>
+      <w:lvlText w:val="%9."/>
+      <w:lvlJc w:val="right"/>
+      <w:pPr>
+        <w:ind w:left="6480" w:hanging="180"/>
+      </w:pPr>
+    </w:lvl>
+  </w:abstractNum>
+  <w:abstractNum w:abstractNumId="12" w15:restartNumberingAfterBreak="0">
     <w:nsid w:val="4FAA77CA"/>
     <w:multiLevelType w:val="hybridMultilevel"/>
     <w:tmpl w:val="B7C6C1B8"/>
@@ -1419,7 +1498,7 @@
       </w:rPr>
     </w:lvl>
   </w:abstractNum>
-  <w:abstractNum w:abstractNumId="12" w15:restartNumberingAfterBreak="0">
+  <w:abstractNum w:abstractNumId="13" w15:restartNumberingAfterBreak="0">
     <w:nsid w:val="52D20716"/>
     <w:multiLevelType w:val="hybridMultilevel"/>
     <w:tmpl w:val="F3F81406"/>
@@ -1532,7 +1611,7 @@
       </w:rPr>
     </w:lvl>
   </w:abstractNum>
-  <w:abstractNum w:abstractNumId="13" w15:restartNumberingAfterBreak="0">
+  <w:abstractNum w:abstractNumId="14" w15:restartNumberingAfterBreak="0">
     <w:nsid w:val="61DD2757"/>
     <w:multiLevelType w:val="hybridMultilevel"/>
     <w:tmpl w:val="BE22B792"/>
@@ -1621,7 +1700,7 @@
       </w:pPr>
     </w:lvl>
   </w:abstractNum>
-  <w:abstractNum w:abstractNumId="14" w15:restartNumberingAfterBreak="0">
+  <w:abstractNum w:abstractNumId="15" w15:restartNumberingAfterBreak="0">
     <w:nsid w:val="635D36D7"/>
     <w:multiLevelType w:val="multilevel"/>
     <w:tmpl w:val="2458A7DC"/>
@@ -1734,7 +1813,7 @@
       </w:rPr>
     </w:lvl>
   </w:abstractNum>
-  <w:abstractNum w:abstractNumId="15" w15:restartNumberingAfterBreak="0">
+  <w:abstractNum w:abstractNumId="16" w15:restartNumberingAfterBreak="0">
     <w:nsid w:val="65164DCE"/>
     <w:multiLevelType w:val="hybridMultilevel"/>
     <w:tmpl w:val="17BC0960"/>
@@ -1847,7 +1926,7 @@
       </w:rPr>
     </w:lvl>
   </w:abstractNum>
-  <w:abstractNum w:abstractNumId="16" w15:restartNumberingAfterBreak="0">
+  <w:abstractNum w:abstractNumId="17" w15:restartNumberingAfterBreak="0">
     <w:nsid w:val="672F4E2F"/>
     <w:multiLevelType w:val="hybridMultilevel"/>
     <w:tmpl w:val="A936E7CC"/>
@@ -1960,7 +2039,7 @@
       </w:rPr>
     </w:lvl>
   </w:abstractNum>
-  <w:abstractNum w:abstractNumId="17" w15:restartNumberingAfterBreak="0">
+  <w:abstractNum w:abstractNumId="18" w15:restartNumberingAfterBreak="0">
     <w:nsid w:val="6BC109EB"/>
     <w:multiLevelType w:val="hybridMultilevel"/>
     <w:tmpl w:val="4B383C2A"/>
@@ -2073,7 +2152,7 @@
       </w:rPr>
     </w:lvl>
   </w:abstractNum>
-  <w:abstractNum w:abstractNumId="18" w15:restartNumberingAfterBreak="0">
+  <w:abstractNum w:abstractNumId="19" w15:restartNumberingAfterBreak="0">
     <w:nsid w:val="6F346A97"/>
     <w:multiLevelType w:val="hybridMultilevel"/>
     <w:tmpl w:val="DFD48182"/>
@@ -2186,7 +2265,7 @@
       </w:rPr>
     </w:lvl>
   </w:abstractNum>
-  <w:abstractNum w:abstractNumId="19" w15:restartNumberingAfterBreak="0">
+  <w:abstractNum w:abstractNumId="20" w15:restartNumberingAfterBreak="0">
     <w:nsid w:val="79080563"/>
     <w:multiLevelType w:val="hybridMultilevel"/>
     <w:tmpl w:val="9EBADA80"/>
@@ -2299,7 +2378,7 @@
       </w:rPr>
     </w:lvl>
   </w:abstractNum>
-  <w:abstractNum w:abstractNumId="20" w15:restartNumberingAfterBreak="0">
+  <w:abstractNum w:abstractNumId="21" w15:restartNumberingAfterBreak="0">
     <w:nsid w:val="7B094CF8"/>
     <w:multiLevelType w:val="hybridMultilevel"/>
     <w:tmpl w:val="2A02F248"/>
@@ -2412,7 +2491,7 @@
       </w:rPr>
     </w:lvl>
   </w:abstractNum>
-  <w:abstractNum w:abstractNumId="21" w15:restartNumberingAfterBreak="0">
+  <w:abstractNum w:abstractNumId="22" w15:restartNumberingAfterBreak="0">
     <w:nsid w:val="7B4903FD"/>
     <w:multiLevelType w:val="hybridMultilevel"/>
     <w:tmpl w:val="6A5CA98E"/>
@@ -2525,7 +2604,7 @@
       </w:rPr>
     </w:lvl>
   </w:abstractNum>
-  <w:abstractNum w:abstractNumId="22" w15:restartNumberingAfterBreak="0">
+  <w:abstractNum w:abstractNumId="23" w15:restartNumberingAfterBreak="0">
     <w:nsid w:val="7E2F3428"/>
     <w:multiLevelType w:val="hybridMultilevel"/>
     <w:tmpl w:val="611A8D56"/>
@@ -2642,28 +2721,28 @@
     <w:abstractNumId w:val="4"/>
   </w:num>
   <w:num w:numId="2" w16cid:durableId="785662518">
-    <w:abstractNumId w:val="11"/>
+    <w:abstractNumId w:val="12"/>
   </w:num>
   <w:num w:numId="3" w16cid:durableId="2082218240">
-    <w:abstractNumId w:val="22"/>
+    <w:abstractNumId w:val="23"/>
   </w:num>
   <w:num w:numId="4" w16cid:durableId="820579105">
-    <w:abstractNumId w:val="20"/>
+    <w:abstractNumId w:val="21"/>
   </w:num>
   <w:num w:numId="5" w16cid:durableId="711466123">
-    <w:abstractNumId w:val="12"/>
+    <w:abstractNumId w:val="13"/>
   </w:num>
   <w:num w:numId="6" w16cid:durableId="1961452509">
     <w:abstractNumId w:val="3"/>
   </w:num>
   <w:num w:numId="7" w16cid:durableId="251470154">
-    <w:abstractNumId w:val="17"/>
+    <w:abstractNumId w:val="18"/>
   </w:num>
   <w:num w:numId="8" w16cid:durableId="1310356009">
-    <w:abstractNumId w:val="18"/>
+    <w:abstractNumId w:val="19"/>
   </w:num>
   <w:num w:numId="9" w16cid:durableId="1096708663">
-    <w:abstractNumId w:val="16"/>
+    <w:abstractNumId w:val="17"/>
   </w:num>
   <w:num w:numId="10" w16cid:durableId="102774722">
     <w:abstractNumId w:val="5"/>
@@ -2681,7 +2760,7 @@
     <w:abstractNumId w:val="1"/>
   </w:num>
   <w:num w:numId="15" w16cid:durableId="1737626637">
-    <w:abstractNumId w:val="21"/>
+    <w:abstractNumId w:val="22"/>
   </w:num>
   <w:num w:numId="16" w16cid:durableId="207768615">
     <w:abstractNumId w:val="8"/>
@@ -2690,10 +2769,10 @@
     <w:abstractNumId w:val="2"/>
   </w:num>
   <w:num w:numId="18" w16cid:durableId="2119371808">
-    <w:abstractNumId w:val="15"/>
+    <w:abstractNumId w:val="16"/>
   </w:num>
   <w:num w:numId="19" w16cid:durableId="1643196154">
-    <w:abstractNumId w:val="19"/>
+    <w:abstractNumId w:val="20"/>
   </w:num>
   <w:num w:numId="20" w16cid:durableId="906495711">
     <w:abstractNumId w:val="10"/>
@@ -2702,10 +2781,13 @@
     <w:abstractNumId w:val="6"/>
   </w:num>
   <w:num w:numId="22" w16cid:durableId="2009096777">
-    <w:abstractNumId w:val="13"/>
+    <w:abstractNumId w:val="14"/>
   </w:num>
   <w:num w:numId="23" w16cid:durableId="699670979">
-    <w:abstractNumId w:val="14"/>
+    <w:abstractNumId w:val="15"/>
+  </w:num>
+  <w:num w:numId="24" w16cid:durableId="2026974826">
+    <w:abstractNumId w:val="11"/>
   </w:num>
 </w:numbering>
 </file>

</xml_diff>